<commit_message>
formation.html + ajout d'images
</commit_message>
<xml_diff>
--- a/sources.docx
+++ b/sources.docx
@@ -87,7 +87,7 @@
       </w:r>
     </w:p>
     <w:p>
-      <w:hyperlink r:id="rId8" w:history="1">
+      <w:hyperlink r:id="rId8" w:anchor="imgrc=cKqtx87_jBieiM" w:history="1">
         <w:r>
           <w:rPr>
             <w:rStyle w:val="Lienhypertexte"/>
@@ -105,7 +105,7 @@
       </w:r>
     </w:p>
     <w:p>
-      <w:hyperlink r:id="rId9" w:history="1">
+      <w:hyperlink r:id="rId9" w:anchor="imgrc=Hm7x3KXilRreSM" w:history="1">
         <w:r>
           <w:rPr>
             <w:rStyle w:val="Lienhypertexte"/>
@@ -123,7 +123,7 @@
       </w:r>
     </w:p>
     <w:p>
-      <w:hyperlink r:id="rId10" w:history="1">
+      <w:hyperlink r:id="rId10" w:anchor="imgrc=KusGbJ2DSe356M" w:history="1">
         <w:r>
           <w:rPr>
             <w:rStyle w:val="Lienhypertexte"/>
@@ -141,7 +141,7 @@
       </w:r>
     </w:p>
     <w:p>
-      <w:hyperlink r:id="rId11" w:history="1">
+      <w:hyperlink r:id="rId11" w:anchor="imgrc=62HJUjfUlz-D2M" w:history="1">
         <w:r>
           <w:rPr>
             <w:rStyle w:val="Lienhypertexte"/>
@@ -159,7 +159,7 @@
       </w:r>
     </w:p>
     <w:p>
-      <w:hyperlink r:id="rId12" w:history="1">
+      <w:hyperlink r:id="rId12" w:anchor="imgrc=P3YYytpK7A4Q-M" w:history="1">
         <w:r>
           <w:rPr>
             <w:rStyle w:val="Lienhypertexte"/>
@@ -177,7 +177,7 @@
       </w:r>
     </w:p>
     <w:p>
-      <w:hyperlink r:id="rId13" w:history="1">
+      <w:hyperlink r:id="rId13" w:anchor="imgrc=aDtYpzFPbjlu6M" w:history="1">
         <w:r>
           <w:rPr>
             <w:rStyle w:val="Lienhypertexte"/>
@@ -196,7 +196,7 @@
       </w:r>
     </w:p>
     <w:p>
-      <w:hyperlink r:id="rId14" w:history="1">
+      <w:hyperlink r:id="rId14" w:anchor="imgrc=DcHIfeNrp8CAFM" w:history="1">
         <w:r>
           <w:rPr>
             <w:rStyle w:val="Lienhypertexte"/>
@@ -215,7 +215,7 @@
       </w:r>
     </w:p>
     <w:p>
-      <w:hyperlink r:id="rId15" w:history="1">
+      <w:hyperlink r:id="rId15" w:anchor="imgrc=Be_OCHik_dBPkM" w:history="1">
         <w:r>
           <w:rPr>
             <w:rStyle w:val="Lienhypertexte"/>
@@ -233,12 +233,66 @@
       </w:r>
     </w:p>
     <w:p>
-      <w:hyperlink r:id="rId16" w:history="1">
+      <w:hyperlink r:id="rId16" w:anchor="imgrc=ilLz-vswF1SUzM" w:history="1">
         <w:r>
           <w:rPr>
             <w:rStyle w:val="Lienhypertexte"/>
           </w:rPr>
           <w:t>https://www.google.com/search?client=firefox-b-d&amp;biw=1920&amp;bih=944&amp;tbm=isch&amp;sa=1&amp;ei=ZcaDXM2mFsz9kwWsta2gBQ&amp;q=windows+server&amp;oq=windows+ser&amp;gs_l=img.1.1.0l10.87110.89156..91443...0.0..0.101.784.9j2......1....1..gws-wiz-img.......0i131.lN7GIs1NH7c#imgrc=ilLz-vswF1SUzM</w:t>
+        </w:r>
+      </w:hyperlink>
+      <w:r>
+        <w:t>:</w:t>
+      </w:r>
+    </w:p>
+    <w:p>
+      <w:r>
+        <w:t>photo c#</w:t>
+      </w:r>
+    </w:p>
+    <w:p>
+      <w:hyperlink r:id="rId17" w:history="1">
+        <w:r>
+          <w:rPr>
+            <w:rStyle w:val="Lienhypertexte"/>
+          </w:rPr>
+          <w:t>https://www.google.com/search?biw=1600&amp;bih=757&amp;tbm=isch&amp;sa=1&amp;ei=YtePXKLiGKXpsAf74oGgDQ&amp;q=c%23+2018&amp;oq=c%23+2018&amp;gs_l=img.3..0i8i30j0i5i30j0i24.11707.13117..13426...0.0..0.68.266.5......1....1..gws-wiz-img.......0i67j0j0i19j0i5i30i19j0i8i30i19.DYmtp0v4Mn4#imgrc=hYUsq4W78tvfTM</w:t>
+        </w:r>
+      </w:hyperlink>
+      <w:r>
+        <w:t>:</w:t>
+      </w:r>
+    </w:p>
+    <w:p>
+      <w:r>
+        <w:t>photo BI</w:t>
+      </w:r>
+    </w:p>
+    <w:p>
+      <w:hyperlink r:id="rId18" w:history="1">
+        <w:r>
+          <w:rPr>
+            <w:rStyle w:val="Lienhypertexte"/>
+          </w:rPr>
+          <w:t>https://www.google.com/search?q=BI+informatique&amp;source=lnms&amp;tbm=isch&amp;sa=X&amp;ved=0ahUKEwjPwJOTnozhAhXPa1AKHWdnBJUQ_AUIDigB&amp;biw=1600&amp;bih=757#imgrc=xA8rM5D44yud7M</w:t>
+        </w:r>
+      </w:hyperlink>
+      <w:r>
+        <w:t>:</w:t>
+      </w:r>
+    </w:p>
+    <w:p>
+      <w:r>
+        <w:t>photo react</w:t>
+      </w:r>
+    </w:p>
+    <w:p>
+      <w:hyperlink r:id="rId19" w:history="1">
+        <w:r>
+          <w:rPr>
+            <w:rStyle w:val="Lienhypertexte"/>
+          </w:rPr>
+          <w:t>https://www.google.com/search?q=react&amp;source=lnms&amp;tbm=isch&amp;sa=X&amp;ved=0ahUKEwjDydrxnozhAhWLmbQKHdnHAloQ_AUIECgD&amp;biw=1600&amp;bih=708#imgrc=ms4LTMY1a1s97M</w:t>
         </w:r>
       </w:hyperlink>
       <w:r>

</xml_diff>